<commit_message>
API en endpoint toegevoegd
</commit_message>
<xml_diff>
--- a/r0899258_Bosmans_Gilles_DevopsSecurity_Case4.docx
+++ b/r0899258_Bosmans_Gilles_DevopsSecurity_Case4.docx
@@ -263,12 +263,14 @@
             <w:pPr>
               <w:pStyle w:val="Cover-academiejaarcampus"/>
             </w:pPr>
+            <w:proofErr w:type="gramStart"/>
             <w:r>
               <w:t>Campus</w:t>
             </w:r>
             <w:r>
               <w:t xml:space="preserve"> :</w:t>
             </w:r>
+            <w:proofErr w:type="gramEnd"/>
             <w:r>
               <w:t xml:space="preserve"> </w:t>
             </w:r>
@@ -363,7 +365,7 @@
       <w:pPr>
         <w:pStyle w:val="Kopzondernummer"/>
       </w:pPr>
-      <w:bookmarkStart w:id="0" w:name="_Toc153723932"/>
+      <w:bookmarkStart w:id="0" w:name="_Toc153738504"/>
       <w:r>
         <w:lastRenderedPageBreak/>
         <w:t>Inhoudstafel</w:t>
@@ -394,7 +396,7 @@
       <w:r>
         <w:fldChar w:fldCharType="separate"/>
       </w:r>
-      <w:hyperlink w:anchor="_Toc153723932" w:history="1">
+      <w:hyperlink w:anchor="_Toc153738504" w:history="1">
         <w:r>
           <w:rPr>
             <w:rStyle w:val="Hyperlink"/>
@@ -421,7 +423,7 @@
             <w:noProof/>
             <w:webHidden/>
           </w:rPr>
-          <w:instrText xml:space="preserve"> PAGEREF _Toc153723932 \h </w:instrText>
+          <w:instrText xml:space="preserve"> PAGEREF _Toc153738504 \h </w:instrText>
         </w:r>
         <w:r>
           <w:rPr>
@@ -467,7 +469,7 @@
           <w14:ligatures w14:val="standardContextual"/>
         </w:rPr>
       </w:pPr>
-      <w:hyperlink w:anchor="_Toc153723933" w:history="1">
+      <w:hyperlink w:anchor="_Toc153738505" w:history="1">
         <w:r>
           <w:rPr>
             <w:rStyle w:val="Hyperlink"/>
@@ -494,7 +496,7 @@
             <w:noProof/>
             <w:webHidden/>
           </w:rPr>
-          <w:instrText xml:space="preserve"> PAGEREF _Toc153723933 \h </w:instrText>
+          <w:instrText xml:space="preserve"> PAGEREF _Toc153738505 \h </w:instrText>
         </w:r>
         <w:r>
           <w:rPr>
@@ -540,7 +542,7 @@
           <w14:ligatures w14:val="standardContextual"/>
         </w:rPr>
       </w:pPr>
-      <w:hyperlink w:anchor="_Toc153723934" w:history="1">
+      <w:hyperlink w:anchor="_Toc153738506" w:history="1">
         <w:r>
           <w:rPr>
             <w:rStyle w:val="Hyperlink"/>
@@ -588,7 +590,7 @@
             <w:noProof/>
             <w:webHidden/>
           </w:rPr>
-          <w:instrText xml:space="preserve"> PAGEREF _Toc153723934 \h </w:instrText>
+          <w:instrText xml:space="preserve"> PAGEREF _Toc153738506 \h </w:instrText>
         </w:r>
         <w:r>
           <w:rPr>
@@ -632,7 +634,7 @@
           <w14:ligatures w14:val="standardContextual"/>
         </w:rPr>
       </w:pPr>
-      <w:hyperlink w:anchor="_Toc153723935" w:history="1">
+      <w:hyperlink w:anchor="_Toc153738507" w:history="1">
         <w:r>
           <w:rPr>
             <w:rStyle w:val="Hyperlink"/>
@@ -673,7 +675,7 @@
           <w:rPr>
             <w:webHidden/>
           </w:rPr>
-          <w:instrText xml:space="preserve"> PAGEREF _Toc153723935 \h </w:instrText>
+          <w:instrText xml:space="preserve"> PAGEREF _Toc153738507 \h </w:instrText>
         </w:r>
         <w:r>
           <w:rPr>
@@ -713,7 +715,7 @@
           <w14:ligatures w14:val="standardContextual"/>
         </w:rPr>
       </w:pPr>
-      <w:hyperlink w:anchor="_Toc153723936" w:history="1">
+      <w:hyperlink w:anchor="_Toc153738508" w:history="1">
         <w:r>
           <w:rPr>
             <w:rStyle w:val="Hyperlink"/>
@@ -754,7 +756,7 @@
           <w:rPr>
             <w:webHidden/>
           </w:rPr>
-          <w:instrText xml:space="preserve"> PAGEREF _Toc153723936 \h </w:instrText>
+          <w:instrText xml:space="preserve"> PAGEREF _Toc153738508 \h </w:instrText>
         </w:r>
         <w:r>
           <w:rPr>
@@ -794,7 +796,7 @@
           <w14:ligatures w14:val="standardContextual"/>
         </w:rPr>
       </w:pPr>
-      <w:hyperlink w:anchor="_Toc153723937" w:history="1">
+      <w:hyperlink w:anchor="_Toc153738509" w:history="1">
         <w:r>
           <w:rPr>
             <w:rStyle w:val="Hyperlink"/>
@@ -835,7 +837,7 @@
           <w:rPr>
             <w:webHidden/>
           </w:rPr>
-          <w:instrText xml:space="preserve"> PAGEREF _Toc153723937 \h </w:instrText>
+          <w:instrText xml:space="preserve"> PAGEREF _Toc153738509 \h </w:instrText>
         </w:r>
         <w:r>
           <w:rPr>
@@ -874,7 +876,7 @@
           <w14:ligatures w14:val="standardContextual"/>
         </w:rPr>
       </w:pPr>
-      <w:hyperlink w:anchor="_Toc153723938" w:history="1">
+      <w:hyperlink w:anchor="_Toc153738510" w:history="1">
         <w:r>
           <w:rPr>
             <w:rStyle w:val="Hyperlink"/>
@@ -914,7 +916,7 @@
           <w:rPr>
             <w:webHidden/>
           </w:rPr>
-          <w:instrText xml:space="preserve"> PAGEREF _Toc153723938 \h </w:instrText>
+          <w:instrText xml:space="preserve"> PAGEREF _Toc153738510 \h </w:instrText>
         </w:r>
         <w:r>
           <w:rPr>
@@ -953,7 +955,7 @@
           <w14:ligatures w14:val="standardContextual"/>
         </w:rPr>
       </w:pPr>
-      <w:hyperlink w:anchor="_Toc153723939" w:history="1">
+      <w:hyperlink w:anchor="_Toc153738511" w:history="1">
         <w:r>
           <w:rPr>
             <w:rStyle w:val="Hyperlink"/>
@@ -993,7 +995,7 @@
           <w:rPr>
             <w:webHidden/>
           </w:rPr>
-          <w:instrText xml:space="preserve"> PAGEREF _Toc153723939 \h </w:instrText>
+          <w:instrText xml:space="preserve"> PAGEREF _Toc153738511 \h </w:instrText>
         </w:r>
         <w:r>
           <w:rPr>
@@ -1033,7 +1035,7 @@
           <w14:ligatures w14:val="standardContextual"/>
         </w:rPr>
       </w:pPr>
-      <w:hyperlink w:anchor="_Toc153723940" w:history="1">
+      <w:hyperlink w:anchor="_Toc153738512" w:history="1">
         <w:r>
           <w:rPr>
             <w:rStyle w:val="Hyperlink"/>
@@ -1079,7 +1081,7 @@
             <w:noProof/>
             <w:webHidden/>
           </w:rPr>
-          <w:instrText xml:space="preserve"> PAGEREF _Toc153723940 \h </w:instrText>
+          <w:instrText xml:space="preserve"> PAGEREF _Toc153738512 \h </w:instrText>
         </w:r>
         <w:r>
           <w:rPr>
@@ -1123,7 +1125,7 @@
           <w14:ligatures w14:val="standardContextual"/>
         </w:rPr>
       </w:pPr>
-      <w:hyperlink w:anchor="_Toc153723941" w:history="1">
+      <w:hyperlink w:anchor="_Toc153738513" w:history="1">
         <w:r>
           <w:rPr>
             <w:rStyle w:val="Hyperlink"/>
@@ -1169,7 +1171,7 @@
             <w:noProof/>
             <w:webHidden/>
           </w:rPr>
-          <w:instrText xml:space="preserve"> PAGEREF _Toc153723941 \h </w:instrText>
+          <w:instrText xml:space="preserve"> PAGEREF _Toc153738513 \h </w:instrText>
         </w:r>
         <w:r>
           <w:rPr>
@@ -1213,7 +1215,7 @@
           <w14:ligatures w14:val="standardContextual"/>
         </w:rPr>
       </w:pPr>
-      <w:hyperlink w:anchor="_Toc153723942" w:history="1">
+      <w:hyperlink w:anchor="_Toc153738514" w:history="1">
         <w:r>
           <w:rPr>
             <w:rStyle w:val="Hyperlink"/>
@@ -1259,7 +1261,7 @@
             <w:noProof/>
             <w:webHidden/>
           </w:rPr>
-          <w:instrText xml:space="preserve"> PAGEREF _Toc153723942 \h </w:instrText>
+          <w:instrText xml:space="preserve"> PAGEREF _Toc153738514 \h </w:instrText>
         </w:r>
         <w:r>
           <w:rPr>
@@ -1303,7 +1305,7 @@
           <w14:ligatures w14:val="standardContextual"/>
         </w:rPr>
       </w:pPr>
-      <w:hyperlink w:anchor="_Toc153723943" w:history="1">
+      <w:hyperlink w:anchor="_Toc153738515" w:history="1">
         <w:r>
           <w:rPr>
             <w:rStyle w:val="Hyperlink"/>
@@ -1349,7 +1351,97 @@
             <w:noProof/>
             <w:webHidden/>
           </w:rPr>
-          <w:instrText xml:space="preserve"> PAGEREF _Toc153723943 \h </w:instrText>
+          <w:instrText xml:space="preserve"> PAGEREF _Toc153738515 \h </w:instrText>
+        </w:r>
+        <w:r>
+          <w:rPr>
+            <w:noProof/>
+            <w:webHidden/>
+          </w:rPr>
+        </w:r>
+        <w:r>
+          <w:rPr>
+            <w:noProof/>
+            <w:webHidden/>
+          </w:rPr>
+          <w:fldChar w:fldCharType="separate"/>
+        </w:r>
+        <w:r>
+          <w:rPr>
+            <w:noProof/>
+            <w:webHidden/>
+          </w:rPr>
+          <w:t>6</w:t>
+        </w:r>
+        <w:r>
+          <w:rPr>
+            <w:noProof/>
+            <w:webHidden/>
+          </w:rPr>
+          <w:fldChar w:fldCharType="end"/>
+        </w:r>
+      </w:hyperlink>
+    </w:p>
+    <w:p>
+      <w:pPr>
+        <w:pStyle w:val="Inhopg4"/>
+        <w:rPr>
+          <w:rFonts w:asciiTheme="minorHAnsi" w:eastAsiaTheme="minorEastAsia" w:hAnsiTheme="minorHAnsi" w:cstheme="minorBidi"/>
+          <w:bCs w:val="0"/>
+          <w:noProof/>
+          <w:kern w:val="2"/>
+          <w:sz w:val="22"/>
+          <w:szCs w:val="22"/>
+          <w14:ligatures w14:val="standardContextual"/>
+        </w:rPr>
+      </w:pPr>
+      <w:hyperlink w:anchor="_Toc153738516" w:history="1">
+        <w:r>
+          <w:rPr>
+            <w:rStyle w:val="Hyperlink"/>
+            <w:noProof/>
+          </w:rPr>
+          <w:t>1.3.2.5</w:t>
+        </w:r>
+        <w:r>
+          <w:rPr>
+            <w:rFonts w:asciiTheme="minorHAnsi" w:eastAsiaTheme="minorEastAsia" w:hAnsiTheme="minorHAnsi" w:cstheme="minorBidi"/>
+            <w:bCs w:val="0"/>
+            <w:noProof/>
+            <w:kern w:val="2"/>
+            <w:sz w:val="22"/>
+            <w:szCs w:val="22"/>
+            <w14:ligatures w14:val="standardContextual"/>
+          </w:rPr>
+          <w:tab/>
+        </w:r>
+        <w:r>
+          <w:rPr>
+            <w:rStyle w:val="Hyperlink"/>
+            <w:noProof/>
+          </w:rPr>
+          <w:t>API – endpoint</w:t>
+        </w:r>
+        <w:r>
+          <w:rPr>
+            <w:noProof/>
+            <w:webHidden/>
+          </w:rPr>
+          <w:tab/>
+        </w:r>
+        <w:r>
+          <w:rPr>
+            <w:noProof/>
+            <w:webHidden/>
+          </w:rPr>
+          <w:fldChar w:fldCharType="begin"/>
+        </w:r>
+        <w:r>
+          <w:rPr>
+            <w:noProof/>
+            <w:webHidden/>
+          </w:rPr>
+          <w:instrText xml:space="preserve"> PAGEREF _Toc153738516 \h </w:instrText>
         </w:r>
         <w:r>
           <w:rPr>
@@ -1393,7 +1485,7 @@
           <w14:ligatures w14:val="standardContextual"/>
         </w:rPr>
       </w:pPr>
-      <w:hyperlink w:anchor="_Toc153723944" w:history="1">
+      <w:hyperlink w:anchor="_Toc153738517" w:history="1">
         <w:r>
           <w:rPr>
             <w:rStyle w:val="Hyperlink"/>
@@ -1434,7 +1526,7 @@
           <w:rPr>
             <w:webHidden/>
           </w:rPr>
-          <w:instrText xml:space="preserve"> PAGEREF _Toc153723944 \h </w:instrText>
+          <w:instrText xml:space="preserve"> PAGEREF _Toc153738517 \h </w:instrText>
         </w:r>
         <w:r>
           <w:rPr>
@@ -1473,7 +1565,7 @@
           <w14:ligatures w14:val="standardContextual"/>
         </w:rPr>
       </w:pPr>
-      <w:hyperlink w:anchor="_Toc153723945" w:history="1">
+      <w:hyperlink w:anchor="_Toc153738518" w:history="1">
         <w:r>
           <w:rPr>
             <w:rStyle w:val="Hyperlink"/>
@@ -1513,7 +1605,7 @@
           <w:rPr>
             <w:webHidden/>
           </w:rPr>
-          <w:instrText xml:space="preserve"> PAGEREF _Toc153723945 \h </w:instrText>
+          <w:instrText xml:space="preserve"> PAGEREF _Toc153738518 \h </w:instrText>
         </w:r>
         <w:r>
           <w:rPr>
@@ -1552,7 +1644,7 @@
           <w14:ligatures w14:val="standardContextual"/>
         </w:rPr>
       </w:pPr>
-      <w:hyperlink w:anchor="_Toc153723946" w:history="1">
+      <w:hyperlink w:anchor="_Toc153738519" w:history="1">
         <w:r>
           <w:rPr>
             <w:rStyle w:val="Hyperlink"/>
@@ -1592,7 +1684,7 @@
           <w:rPr>
             <w:webHidden/>
           </w:rPr>
-          <w:instrText xml:space="preserve"> PAGEREF _Toc153723946 \h </w:instrText>
+          <w:instrText xml:space="preserve"> PAGEREF _Toc153738519 \h </w:instrText>
         </w:r>
         <w:r>
           <w:rPr>
@@ -1634,7 +1726,7 @@
           <w14:ligatures w14:val="standardContextual"/>
         </w:rPr>
       </w:pPr>
-      <w:hyperlink w:anchor="_Toc153723947" w:history="1">
+      <w:hyperlink w:anchor="_Toc153738520" w:history="1">
         <w:r>
           <w:rPr>
             <w:rStyle w:val="Hyperlink"/>
@@ -1682,7 +1774,7 @@
             <w:noProof/>
             <w:webHidden/>
           </w:rPr>
-          <w:instrText xml:space="preserve"> PAGEREF _Toc153723947 \h </w:instrText>
+          <w:instrText xml:space="preserve"> PAGEREF _Toc153738520 \h </w:instrText>
         </w:r>
         <w:r>
           <w:rPr>
@@ -1728,7 +1820,7 @@
           <w14:ligatures w14:val="standardContextual"/>
         </w:rPr>
       </w:pPr>
-      <w:hyperlink w:anchor="_Toc153723948" w:history="1">
+      <w:hyperlink w:anchor="_Toc153738521" w:history="1">
         <w:r>
           <w:rPr>
             <w:rStyle w:val="Hyperlink"/>
@@ -1776,7 +1868,7 @@
             <w:noProof/>
             <w:webHidden/>
           </w:rPr>
-          <w:instrText xml:space="preserve"> PAGEREF _Toc153723948 \h </w:instrText>
+          <w:instrText xml:space="preserve"> PAGEREF _Toc153738521 \h </w:instrText>
         </w:r>
         <w:r>
           <w:rPr>
@@ -1822,7 +1914,7 @@
           <w14:ligatures w14:val="standardContextual"/>
         </w:rPr>
       </w:pPr>
-      <w:hyperlink w:anchor="_Toc153723949" w:history="1">
+      <w:hyperlink w:anchor="_Toc153738522" w:history="1">
         <w:r>
           <w:rPr>
             <w:rStyle w:val="Hyperlink"/>
@@ -1849,7 +1941,7 @@
             <w:noProof/>
             <w:webHidden/>
           </w:rPr>
-          <w:instrText xml:space="preserve"> PAGEREF _Toc153723949 \h </w:instrText>
+          <w:instrText xml:space="preserve"> PAGEREF _Toc153738522 \h </w:instrText>
         </w:r>
         <w:r>
           <w:rPr>
@@ -1898,7 +1990,7 @@
         <w:pStyle w:val="Kopzondernummer"/>
       </w:pPr>
       <w:bookmarkStart w:id="1" w:name="_Toc163711464"/>
-      <w:bookmarkStart w:id="2" w:name="_Toc153723933"/>
+      <w:bookmarkStart w:id="2" w:name="_Toc153738505"/>
       <w:r>
         <w:lastRenderedPageBreak/>
         <w:t>Inleiding</w:t>
@@ -1908,36 +2000,98 @@
     </w:p>
     <w:p>
       <w:r>
-        <w:t>Voor de opdracht “case study” voor het opleidingsonderdeel</w:t>
-      </w:r>
-      <w:r>
-        <w:t xml:space="preserve"> DEVOPS &amp; SECURITY, </w:t>
-      </w:r>
-      <w:r>
-        <w:t>zal ik een applicatie</w:t>
-      </w:r>
-      <w:r>
-        <w:t xml:space="preserve"> ontwikkelen voor een specifieke casestudy. Mijn aandacht is gericht op Case 4, waarbij ik een WPF</w:t>
-      </w:r>
-      <w:r>
-        <w:t>-</w:t>
-      </w:r>
-      <w:r>
-        <w:t>applicatie</w:t>
-      </w:r>
-      <w:r>
-        <w:t xml:space="preserve"> (Windows Presentation Foundation) </w:t>
-      </w:r>
-      <w:r>
-        <w:t>zal</w:t>
-      </w:r>
-      <w:r>
-        <w:t xml:space="preserve"> creëren met integratie van SQLite, Dapper als ORM (Object-Relational Mapper), en MaterialDesignThemes.</w:t>
-      </w:r>
-    </w:p>
-    <w:p>
-      <w:r>
-        <w:t>Het doel van deze casus is het bouwen van een Desktop GUI met een sterke focus op het gebruik van een SQLite database. Tijdens de ontwikkeling zal ik de principes van overerving implementeren, data schrijven met behulp van een Object-Relational Mapper (ORM), en de applicatie integreren in een GitHub Actions CI/CD pipeline. Deze pipeline maakt het mogelijk om de applicatie als een artifact te downloaden, inclusief de essentiële .exe-file.</w:t>
+        <w:t xml:space="preserve">Voor de opdracht “case </w:t>
+      </w:r>
+      <w:proofErr w:type="spellStart"/>
+      <w:r>
+        <w:t>study</w:t>
+      </w:r>
+      <w:proofErr w:type="spellEnd"/>
+      <w:r>
+        <w:t>” voor het opleidingsonderdeel DEVOPS &amp; SECURITY, zal ik een applicatie ontwikkelen voor een specifieke casestudy. Mijn aandacht is gericht op Case 4, waarbij ik een WPF</w:t>
+      </w:r>
+      <w:r>
+        <w:t>-applicatie</w:t>
+      </w:r>
+      <w:r>
+        <w:t xml:space="preserve"> (Windows Presentation Foundation) zal creëren met integratie van </w:t>
+      </w:r>
+      <w:proofErr w:type="spellStart"/>
+      <w:r>
+        <w:t>SQLite</w:t>
+      </w:r>
+      <w:proofErr w:type="spellEnd"/>
+      <w:r>
+        <w:t>, Dapper als ORM (Object-</w:t>
+      </w:r>
+      <w:proofErr w:type="spellStart"/>
+      <w:r>
+        <w:t>Relational</w:t>
+      </w:r>
+      <w:proofErr w:type="spellEnd"/>
+      <w:r>
+        <w:t xml:space="preserve"> </w:t>
+      </w:r>
+      <w:proofErr w:type="spellStart"/>
+      <w:r>
+        <w:t>Mapper</w:t>
+      </w:r>
+      <w:proofErr w:type="spellEnd"/>
+      <w:r>
+        <w:t xml:space="preserve">), en </w:t>
+      </w:r>
+      <w:proofErr w:type="spellStart"/>
+      <w:r>
+        <w:t>MaterialDesignThemes</w:t>
+      </w:r>
+      <w:proofErr w:type="spellEnd"/>
+      <w:r>
+        <w:t>.</w:t>
+      </w:r>
+    </w:p>
+    <w:p>
+      <w:r>
+        <w:t xml:space="preserve">Het doel van deze casus is het bouwen van een Desktop GUI met een sterke focus op het gebruik van een </w:t>
+      </w:r>
+      <w:proofErr w:type="spellStart"/>
+      <w:r>
+        <w:t>SQLite</w:t>
+      </w:r>
+      <w:proofErr w:type="spellEnd"/>
+      <w:r>
+        <w:t xml:space="preserve"> database. Tijdens de ontwikkeling zal ik de principes van overerving implementeren, data schrijven met behulp van een Object-</w:t>
+      </w:r>
+      <w:proofErr w:type="spellStart"/>
+      <w:r>
+        <w:t>Relational</w:t>
+      </w:r>
+      <w:proofErr w:type="spellEnd"/>
+      <w:r>
+        <w:t xml:space="preserve"> </w:t>
+      </w:r>
+      <w:proofErr w:type="spellStart"/>
+      <w:r>
+        <w:t>Mapper</w:t>
+      </w:r>
+      <w:proofErr w:type="spellEnd"/>
+      <w:r>
+        <w:t xml:space="preserve"> (ORM), en de applicatie integreren in een GitHub Actions CI/CD pipeline. Deze pipeline maakt het mogelijk om de applicatie als een </w:t>
+      </w:r>
+      <w:proofErr w:type="spellStart"/>
+      <w:r>
+        <w:t>artifact</w:t>
+      </w:r>
+      <w:proofErr w:type="spellEnd"/>
+      <w:r>
+        <w:t xml:space="preserve"> te downloaden, inclusief de essentiële .</w:t>
+      </w:r>
+      <w:proofErr w:type="spellStart"/>
+      <w:r>
+        <w:t>exe</w:t>
+      </w:r>
+      <w:proofErr w:type="spellEnd"/>
+      <w:r>
+        <w:t>-file.</w:t>
       </w:r>
     </w:p>
     <w:p/>
@@ -1945,7 +2099,7 @@
       <w:pPr>
         <w:pStyle w:val="Kop1"/>
       </w:pPr>
-      <w:bookmarkStart w:id="3" w:name="_Toc153723934"/>
+      <w:bookmarkStart w:id="3" w:name="_Toc153738506"/>
       <w:r>
         <w:lastRenderedPageBreak/>
         <w:t>Ontwikkeling en oplossing</w:t>
@@ -1959,7 +2113,7 @@
           <w:color w:val="FF0000"/>
         </w:rPr>
       </w:pPr>
-      <w:bookmarkStart w:id="4" w:name="_Toc153723935"/>
+      <w:bookmarkStart w:id="4" w:name="_Toc153738507"/>
       <w:r>
         <w:rPr>
           <w:color w:val="FF0000"/>
@@ -1970,10 +2124,15 @@
     </w:p>
     <w:p>
       <w:r>
-        <w:t>Om gebruik te kunnen maken van version control gebruik ik GitHub</w:t>
-      </w:r>
-      <w:r>
-        <w:t>.</w:t>
+        <w:t xml:space="preserve">Om gebruik te kunnen maken van </w:t>
+      </w:r>
+      <w:proofErr w:type="spellStart"/>
+      <w:r>
+        <w:t>version</w:t>
+      </w:r>
+      <w:proofErr w:type="spellEnd"/>
+      <w:r>
+        <w:t xml:space="preserve"> control gebruik ik GitHub.</w:t>
       </w:r>
     </w:p>
     <w:p>
@@ -1993,7 +2152,7 @@
       <w:pPr>
         <w:pStyle w:val="Kop2"/>
       </w:pPr>
-      <w:bookmarkStart w:id="5" w:name="_Toc153723936"/>
+      <w:bookmarkStart w:id="5" w:name="_Toc153738508"/>
       <w:r>
         <w:t>Structuur</w:t>
       </w:r>
@@ -2029,19 +2188,37 @@
         <w:rPr>
           <w:rFonts w:cs="Verdana"/>
         </w:rPr>
-        <w:t>──</w:t>
-      </w:r>
-      <w:r>
-        <w:t xml:space="preserve"> .github</w:t>
-      </w:r>
+        <w:t>─</w:t>
+      </w:r>
+      <w:proofErr w:type="gramStart"/>
+      <w:r>
+        <w:rPr>
+          <w:rFonts w:cs="Verdana"/>
+        </w:rPr>
+        <w:t>─</w:t>
+      </w:r>
+      <w:r>
+        <w:t xml:space="preserve"> .</w:t>
+      </w:r>
+      <w:proofErr w:type="spellStart"/>
+      <w:r>
+        <w:t>github</w:t>
+      </w:r>
+      <w:proofErr w:type="spellEnd"/>
+      <w:proofErr w:type="gramEnd"/>
     </w:p>
     <w:p>
       <w:pPr>
         <w:spacing w:after="0"/>
       </w:pPr>
       <w:r>
-        <w:t>│   └── workflows</w:t>
-      </w:r>
+        <w:t xml:space="preserve">│   └── </w:t>
+      </w:r>
+      <w:proofErr w:type="spellStart"/>
+      <w:r>
+        <w:t>workflows</w:t>
+      </w:r>
+      <w:proofErr w:type="spellEnd"/>
     </w:p>
     <w:p>
       <w:pPr>
@@ -2050,20 +2227,23 @@
       <w:r>
         <w:t xml:space="preserve">│       └── </w:t>
       </w:r>
+      <w:proofErr w:type="spellStart"/>
+      <w:proofErr w:type="gramStart"/>
       <w:r>
         <w:t>deploy.yaml</w:t>
       </w:r>
-      <w:r>
-        <w:t xml:space="preserve">                          </w:t>
-      </w:r>
-      <w:r>
-        <w:t xml:space="preserve"> </w:t>
-      </w:r>
-      <w:r>
-        <w:t>#</w:t>
-      </w:r>
-      <w:r>
-        <w:t>Workflow voor deployen van de applicatie.</w:t>
+      <w:proofErr w:type="spellEnd"/>
+      <w:proofErr w:type="gramEnd"/>
+      <w:r>
+        <w:t xml:space="preserve">                           #Workflow voor </w:t>
+      </w:r>
+      <w:proofErr w:type="spellStart"/>
+      <w:r>
+        <w:t>deployen</w:t>
+      </w:r>
+      <w:proofErr w:type="spellEnd"/>
+      <w:r>
+        <w:t xml:space="preserve"> van de applicatie.</w:t>
       </w:r>
     </w:p>
     <w:p>
@@ -2114,10 +2294,7 @@
         <w:t>──</w:t>
       </w:r>
       <w:r>
-        <w:t xml:space="preserve"> interfaces</w:t>
-      </w:r>
-      <w:r>
-        <w:t xml:space="preserve">              </w:t>
+        <w:t xml:space="preserve"> interfaces              </w:t>
       </w:r>
       <w:r>
         <w:tab/>
@@ -2127,8 +2304,6 @@
       </w:r>
       <w:r>
         <w:tab/>
-      </w:r>
-      <w:r>
         <w:t xml:space="preserve"># </w:t>
       </w:r>
       <w:r>
@@ -2138,8 +2313,13 @@
         <w:t xml:space="preserve"> voor </w:t>
       </w:r>
       <w:r>
-        <w:t>de repositories</w:t>
-      </w:r>
+        <w:t xml:space="preserve">de </w:t>
+      </w:r>
+      <w:proofErr w:type="spellStart"/>
+      <w:r>
+        <w:t>repositories</w:t>
+      </w:r>
+      <w:proofErr w:type="spellEnd"/>
     </w:p>
     <w:p>
       <w:pPr>
@@ -2148,18 +2328,15 @@
       <w:r>
         <w:t xml:space="preserve">│   └── </w:t>
       </w:r>
+      <w:proofErr w:type="spellStart"/>
       <w:r>
         <w:t>repositories</w:t>
       </w:r>
-      <w:r>
-        <w:t xml:space="preserve">                               </w:t>
-      </w:r>
-      <w:r>
-        <w:t xml:space="preserve"> </w:t>
-      </w:r>
-      <w:r>
-        <w:t xml:space="preserve"># </w:t>
-      </w:r>
+      <w:proofErr w:type="spellEnd"/>
+      <w:r>
+        <w:t xml:space="preserve">                                # </w:t>
+      </w:r>
+      <w:proofErr w:type="spellStart"/>
       <w:r>
         <w:t>Repositor</w:t>
       </w:r>
@@ -2167,7 +2344,11 @@
         <w:t>ie</w:t>
       </w:r>
       <w:r>
-        <w:t>s voor het ophalen van data</w:t>
+        <w:t>s</w:t>
+      </w:r>
+      <w:proofErr w:type="spellEnd"/>
+      <w:r>
+        <w:t xml:space="preserve"> voor het ophalen van data</w:t>
       </w:r>
     </w:p>
     <w:p>
@@ -2195,7 +2376,15 @@
         <w:t>──</w:t>
       </w:r>
       <w:r>
-        <w:t xml:space="preserve"> models                               </w:t>
+        <w:t xml:space="preserve"> </w:t>
+      </w:r>
+      <w:proofErr w:type="spellStart"/>
+      <w:r>
+        <w:t>models</w:t>
+      </w:r>
+      <w:proofErr w:type="spellEnd"/>
+      <w:r>
+        <w:t xml:space="preserve">                               </w:t>
       </w:r>
       <w:r>
         <w:tab/>
@@ -2234,9 +2423,11 @@
       <w:r>
         <w:t xml:space="preserve"> </w:t>
       </w:r>
+      <w:proofErr w:type="spellStart"/>
       <w:r>
         <w:t>wpf</w:t>
       </w:r>
+      <w:proofErr w:type="spellEnd"/>
       <w:r>
         <w:t xml:space="preserve">                               </w:t>
       </w:r>
@@ -2270,16 +2461,40 @@
         <w:rPr>
           <w:rFonts w:cs="Verdana"/>
         </w:rPr>
-        <w:t>──</w:t>
-      </w:r>
-      <w:r>
-        <w:t xml:space="preserve"> .gitignore                                     </w:t>
+        <w:t>─</w:t>
+      </w:r>
+      <w:proofErr w:type="gramStart"/>
+      <w:r>
+        <w:rPr>
+          <w:rFonts w:cs="Verdana"/>
+        </w:rPr>
+        <w:t>─</w:t>
+      </w:r>
+      <w:r>
+        <w:t xml:space="preserve"> .</w:t>
+      </w:r>
+      <w:proofErr w:type="spellStart"/>
+      <w:r>
+        <w:t>gitignore</w:t>
+      </w:r>
+      <w:proofErr w:type="spellEnd"/>
+      <w:proofErr w:type="gramEnd"/>
+      <w:r>
+        <w:t xml:space="preserve">                                     </w:t>
       </w:r>
       <w:r>
         <w:tab/>
       </w:r>
       <w:r>
-        <w:t># Gitignore configuratie</w:t>
+        <w:t xml:space="preserve"># </w:t>
+      </w:r>
+      <w:proofErr w:type="spellStart"/>
+      <w:r>
+        <w:t>Gitignore</w:t>
+      </w:r>
+      <w:proofErr w:type="spellEnd"/>
+      <w:r>
+        <w:t xml:space="preserve"> configuratie</w:t>
       </w:r>
     </w:p>
     <w:p>
@@ -2314,7 +2529,7 @@
       <w:pPr>
         <w:pStyle w:val="Kop2"/>
       </w:pPr>
-      <w:bookmarkStart w:id="6" w:name="_Toc153723937"/>
+      <w:bookmarkStart w:id="6" w:name="_Toc153738509"/>
       <w:r>
         <w:t>D</w:t>
       </w:r>
@@ -2327,7 +2542,7 @@
       <w:pPr>
         <w:pStyle w:val="Kop3"/>
       </w:pPr>
-      <w:bookmarkStart w:id="7" w:name="_Toc153723938"/>
+      <w:bookmarkStart w:id="7" w:name="_Toc153738510"/>
       <w:r>
         <w:t>Wat ik gemaakt heb</w:t>
       </w:r>
@@ -2363,7 +2578,7 @@
       <w:pPr>
         <w:pStyle w:val="Kop3"/>
       </w:pPr>
-      <w:bookmarkStart w:id="8" w:name="_Toc153723939"/>
+      <w:bookmarkStart w:id="8" w:name="_Toc153738511"/>
       <w:r>
         <w:t>Hoe ik dit gedaan heb</w:t>
       </w:r>
@@ -2371,22 +2586,21 @@
     </w:p>
     <w:p>
       <w:r>
-        <w:t xml:space="preserve">Ik ben begonnen met het creëren van de structuur. Hierna heb ik </w:t>
-      </w:r>
-      <w:r>
-        <w:t xml:space="preserve">de </w:t>
-      </w:r>
-      <w:r>
-        <w:t>GitHub</w:t>
+        <w:t>Ik ben begonnen met het creëren van de structuur. Hierna heb ik de GitHub</w:t>
       </w:r>
       <w:r>
         <w:t>-</w:t>
       </w:r>
       <w:r>
-        <w:t>action toegevoegd</w:t>
-      </w:r>
-      <w:r>
-        <w:t xml:space="preserve"> en gebruik gemaakt van branches in GitHub. Ik ben begonnen met het maken van een datadiagram. Hierna heb ik mijn models gemaakt en ben ik begonnen met het maken van mijn WPF schermen. Toen dit af was</w:t>
+        <w:t xml:space="preserve">action toegevoegd en gebruik gemaakt van branches in GitHub. Ik ben begonnen met het maken van een datadiagram. Hierna heb ik mijn </w:t>
+      </w:r>
+      <w:proofErr w:type="spellStart"/>
+      <w:r>
+        <w:t>models</w:t>
+      </w:r>
+      <w:proofErr w:type="spellEnd"/>
+      <w:r>
+        <w:t xml:space="preserve"> gemaakt en ben ik begonnen met het maken van mijn WPF schermen. Toen dit af was</w:t>
       </w:r>
       <w:r>
         <w:t>,</w:t>
@@ -2401,7 +2615,23 @@
         <w:t xml:space="preserve"> van een structuur </w:t>
       </w:r>
       <w:r>
-        <w:t>voor mijn repositories die ik nodig heb voor het ophalen van data. Vervolgens heb ik mijn Sqlitebaserepository die ik nodig heb voor de configuratie van mijn database</w:t>
+        <w:t xml:space="preserve">voor mijn </w:t>
+      </w:r>
+      <w:proofErr w:type="spellStart"/>
+      <w:r>
+        <w:t>repositories</w:t>
+      </w:r>
+      <w:proofErr w:type="spellEnd"/>
+      <w:r>
+        <w:t xml:space="preserve"> die ik nodig heb voor het ophalen van data. Vervolgens heb ik mijn </w:t>
+      </w:r>
+      <w:proofErr w:type="spellStart"/>
+      <w:r>
+        <w:t>Sqlitebaserepository</w:t>
+      </w:r>
+      <w:proofErr w:type="spellEnd"/>
+      <w:r>
+        <w:t xml:space="preserve"> die ik nodig heb voor de configuratie van mijn database</w:t>
       </w:r>
       <w:r>
         <w:t xml:space="preserve"> gecreëerd</w:t>
@@ -2413,13 +2643,29 @@
         <w:t>,</w:t>
       </w:r>
       <w:r>
-        <w:t xml:space="preserve"> kon ik beginnen met het schrijven van mijn repositories voor het daa</w:t>
+        <w:t xml:space="preserve"> kon ik beginnen met het schrijven van mijn </w:t>
+      </w:r>
+      <w:proofErr w:type="spellStart"/>
+      <w:r>
+        <w:t>repositories</w:t>
+      </w:r>
+      <w:proofErr w:type="spellEnd"/>
+      <w:r>
+        <w:t xml:space="preserve"> voor het daa</w:t>
       </w:r>
       <w:r>
         <w:t>d</w:t>
       </w:r>
       <w:r>
-        <w:t>werkelijk ophalen van data, hierbij heb ik ook een ORM gebruikt (Dapper). Eenmaal de code voor alle repositories geschreven was</w:t>
+        <w:t xml:space="preserve">werkelijk ophalen van data, hierbij heb ik ook een ORM gebruikt (Dapper). Eenmaal de code voor alle </w:t>
+      </w:r>
+      <w:proofErr w:type="spellStart"/>
+      <w:r>
+        <w:t>repositories</w:t>
+      </w:r>
+      <w:proofErr w:type="spellEnd"/>
+      <w:r>
+        <w:t xml:space="preserve"> geschreven was</w:t>
       </w:r>
       <w:r>
         <w:t>,</w:t>
@@ -2431,16 +2677,32 @@
         <w:t>-</w:t>
       </w:r>
       <w:r>
-        <w:t>schermen voor de communicatie tussen de user en de database. Als laatste heb ik nog enkele bugs opgelost en heb ik de applicatie van mijn development branche naar mijn m</w:t>
+        <w:t xml:space="preserve">schermen voor de communicatie tussen de user en de database. Als laatste heb ik nog enkele bugs opgelost en heb ik de applicatie van mijn development branche naar mijn </w:t>
+      </w:r>
+      <w:proofErr w:type="spellStart"/>
+      <w:r>
+        <w:t>m</w:t>
       </w:r>
       <w:r>
         <w:t>ai</w:t>
       </w:r>
       <w:r>
-        <w:t xml:space="preserve">n </w:t>
-      </w:r>
-      <w:r>
-        <w:t xml:space="preserve">gezet door middel van een pull request, dit had als </w:t>
+        <w:t>n</w:t>
+      </w:r>
+      <w:proofErr w:type="spellEnd"/>
+      <w:r>
+        <w:t xml:space="preserve"> </w:t>
+      </w:r>
+      <w:r>
+        <w:t xml:space="preserve">gezet door middel van een pull </w:t>
+      </w:r>
+      <w:proofErr w:type="spellStart"/>
+      <w:r>
+        <w:t>request</w:t>
+      </w:r>
+      <w:proofErr w:type="spellEnd"/>
+      <w:r>
+        <w:t xml:space="preserve">, dit had als </w:t>
       </w:r>
       <w:r>
         <w:t>respons</w:t>
@@ -2460,7 +2722,7 @@
       <w:pPr>
         <w:pStyle w:val="Kop4"/>
       </w:pPr>
-      <w:bookmarkStart w:id="9" w:name="_Toc153723940"/>
+      <w:bookmarkStart w:id="9" w:name="_Toc153738512"/>
       <w:r>
         <w:lastRenderedPageBreak/>
         <w:t>Datadiagram</w:t>
@@ -2476,9 +2738,9 @@
           <w:noProof/>
         </w:rPr>
         <w:drawing>
-          <wp:inline distT="0" distB="0" distL="0" distR="0" wp14:anchorId="2968BAB6" wp14:editId="3B637F3D">
-            <wp:extent cx="3574473" cy="2661679"/>
-            <wp:effectExtent l="0" t="0" r="6985" b="5715"/>
+          <wp:inline distT="0" distB="0" distL="0" distR="0" wp14:anchorId="2968BAB6" wp14:editId="125B3FCE">
+            <wp:extent cx="4962698" cy="3695400"/>
+            <wp:effectExtent l="0" t="0" r="0" b="635"/>
             <wp:docPr id="1334831404" name="Afbeelding 1" descr="Afbeelding met tekst, diagram, Parallel, Plan&#10;&#10;Automatisch gegenereerde beschrijving"/>
             <wp:cNvGraphicFramePr>
               <a:graphicFrameLocks xmlns:a="http://schemas.openxmlformats.org/drawingml/2006/main" noChangeAspect="1"/>
@@ -2508,7 +2770,7 @@
                   <pic:spPr bwMode="auto">
                     <a:xfrm>
                       <a:off x="0" y="0"/>
-                      <a:ext cx="3586709" cy="2670790"/>
+                      <a:ext cx="4985440" cy="3712335"/>
                     </a:xfrm>
                     <a:prstGeom prst="rect">
                       <a:avLst/>
@@ -2529,7 +2791,7 @@
       <w:pPr>
         <w:pStyle w:val="Kop4"/>
       </w:pPr>
-      <w:bookmarkStart w:id="10" w:name="_Toc153723941"/>
+      <w:bookmarkStart w:id="10" w:name="_Toc153738513"/>
       <w:r>
         <w:t>Branche structuur</w:t>
       </w:r>
@@ -2541,9 +2803,9 @@
           <w:noProof/>
         </w:rPr>
         <w:drawing>
-          <wp:inline distT="0" distB="0" distL="0" distR="0" wp14:anchorId="5B2EC675" wp14:editId="76F67C63">
-            <wp:extent cx="4488873" cy="1183618"/>
-            <wp:effectExtent l="0" t="0" r="6985" b="0"/>
+          <wp:inline distT="0" distB="0" distL="0" distR="0" wp14:anchorId="5B2EC675" wp14:editId="1560277B">
+            <wp:extent cx="4791959" cy="1263535"/>
+            <wp:effectExtent l="0" t="0" r="0" b="0"/>
             <wp:docPr id="1578664978" name="Afbeelding 1" descr="Afbeelding met schermopname, diagram, lijn, Perceel&#10;&#10;Automatisch gegenereerde beschrijving"/>
             <wp:cNvGraphicFramePr>
               <a:graphicFrameLocks xmlns:a="http://schemas.openxmlformats.org/drawingml/2006/main" noChangeAspect="1"/>
@@ -2564,7 +2826,7 @@
                   <pic:spPr>
                     <a:xfrm>
                       <a:off x="0" y="0"/>
-                      <a:ext cx="4504924" cy="1187850"/>
+                      <a:ext cx="4814173" cy="1269392"/>
                     </a:xfrm>
                     <a:prstGeom prst="rect">
                       <a:avLst/>
@@ -2581,7 +2843,7 @@
       <w:pPr>
         <w:pStyle w:val="Kop4"/>
       </w:pPr>
-      <w:bookmarkStart w:id="11" w:name="_Toc153723942"/>
+      <w:bookmarkStart w:id="11" w:name="_Toc153738514"/>
       <w:r>
         <w:t>Releases</w:t>
       </w:r>
@@ -2593,9 +2855,9 @@
           <w:noProof/>
         </w:rPr>
         <w:drawing>
-          <wp:inline distT="0" distB="0" distL="0" distR="0" wp14:anchorId="5B6C63FD" wp14:editId="52B9FEAF">
-            <wp:extent cx="1695796" cy="1255251"/>
-            <wp:effectExtent l="0" t="0" r="0" b="2540"/>
+          <wp:inline distT="0" distB="0" distL="0" distR="0" wp14:anchorId="5B6C63FD" wp14:editId="2A053E56">
+            <wp:extent cx="2086495" cy="1544451"/>
+            <wp:effectExtent l="0" t="0" r="9525" b="0"/>
             <wp:docPr id="386973604" name="Afbeelding 1" descr="Afbeelding met tekst, schermopname, Lettertype, nummer&#10;&#10;Automatisch gegenereerde beschrijving"/>
             <wp:cNvGraphicFramePr>
               <a:graphicFrameLocks xmlns:a="http://schemas.openxmlformats.org/drawingml/2006/main" noChangeAspect="1"/>
@@ -2616,7 +2878,7 @@
                   <pic:spPr>
                     <a:xfrm>
                       <a:off x="0" y="0"/>
-                      <a:ext cx="1700821" cy="1258970"/>
+                      <a:ext cx="2095628" cy="1551212"/>
                     </a:xfrm>
                     <a:prstGeom prst="rect">
                       <a:avLst/>
@@ -2633,9 +2895,23 @@
       <w:pPr>
         <w:pStyle w:val="Kop4"/>
       </w:pPr>
-      <w:bookmarkStart w:id="12" w:name="_Toc153723943"/>
-      <w:r>
-        <w:t>Reusable style resource</w:t>
+      <w:bookmarkStart w:id="12" w:name="_Toc153738515"/>
+      <w:proofErr w:type="spellStart"/>
+      <w:r>
+        <w:lastRenderedPageBreak/>
+        <w:t>Reusable</w:t>
+      </w:r>
+      <w:proofErr w:type="spellEnd"/>
+      <w:r>
+        <w:t xml:space="preserve"> </w:t>
+      </w:r>
+      <w:proofErr w:type="spellStart"/>
+      <w:r>
+        <w:t>style</w:t>
+      </w:r>
+      <w:proofErr w:type="spellEnd"/>
+      <w:r>
+        <w:t xml:space="preserve"> resource</w:t>
       </w:r>
       <w:bookmarkEnd w:id="12"/>
     </w:p>
@@ -2645,8 +2921,8 @@
           <w:noProof/>
         </w:rPr>
         <w:drawing>
-          <wp:inline distT="0" distB="0" distL="0" distR="0" wp14:anchorId="35333A39" wp14:editId="4C75F7E0">
-            <wp:extent cx="5278582" cy="2009787"/>
+          <wp:inline distT="0" distB="0" distL="0" distR="0" wp14:anchorId="35333A39" wp14:editId="0472A85F">
+            <wp:extent cx="5361709" cy="2041436"/>
             <wp:effectExtent l="0" t="0" r="0" b="0"/>
             <wp:docPr id="1166899678" name="Afbeelding 1" descr="Afbeelding met tekst, schermopname, software, Multimediasoftware&#10;&#10;Automatisch gegenereerde beschrijving"/>
             <wp:cNvGraphicFramePr>
@@ -2668,7 +2944,7 @@
                   <pic:spPr>
                     <a:xfrm>
                       <a:off x="0" y="0"/>
-                      <a:ext cx="5322497" cy="2026507"/>
+                      <a:ext cx="5460568" cy="2079076"/>
                     </a:xfrm>
                     <a:prstGeom prst="rect">
                       <a:avLst/>
@@ -2683,14 +2959,154 @@
     </w:p>
     <w:p>
       <w:pPr>
+        <w:pStyle w:val="Kop4"/>
+      </w:pPr>
+      <w:bookmarkStart w:id="13" w:name="_Toc153738516"/>
+      <w:r>
+        <w:t xml:space="preserve">API – </w:t>
+      </w:r>
+      <w:proofErr w:type="spellStart"/>
+      <w:r>
+        <w:t>endpoint</w:t>
+      </w:r>
+      <w:bookmarkEnd w:id="13"/>
+      <w:proofErr w:type="spellEnd"/>
+    </w:p>
+    <w:p>
+      <w:r>
+        <w:t xml:space="preserve">Ik heb ook een </w:t>
+      </w:r>
+      <w:proofErr w:type="spellStart"/>
+      <w:r>
+        <w:t>endpoint</w:t>
+      </w:r>
+      <w:proofErr w:type="spellEnd"/>
+      <w:r>
+        <w:t xml:space="preserve"> gemaakt met Node, Express en </w:t>
+      </w:r>
+      <w:proofErr w:type="spellStart"/>
+      <w:r>
+        <w:t>Mongoose</w:t>
+      </w:r>
+      <w:proofErr w:type="spellEnd"/>
+      <w:r>
+        <w:t xml:space="preserve"> voor een dubbel </w:t>
+      </w:r>
+      <w:r>
+        <w:t>verificatie</w:t>
+      </w:r>
+      <w:r>
+        <w:t xml:space="preserve">, dit </w:t>
+      </w:r>
+      <w:proofErr w:type="gramStart"/>
+      <w:r>
+        <w:t>gebeurd</w:t>
+      </w:r>
+      <w:proofErr w:type="gramEnd"/>
+      <w:r>
+        <w:t xml:space="preserve"> op het moment dat de user inlogt.</w:t>
+      </w:r>
+    </w:p>
+    <w:p>
+      <w:r>
+        <w:rPr>
+          <w:noProof/>
+        </w:rPr>
+        <w:drawing>
+          <wp:inline distT="0" distB="0" distL="0" distR="0" wp14:anchorId="30D7513E" wp14:editId="212A857A">
+            <wp:extent cx="5652135" cy="2308860"/>
+            <wp:effectExtent l="0" t="0" r="5715" b="0"/>
+            <wp:docPr id="929475716" name="Afbeelding 1" descr="Afbeelding met schermopname, tekst, software, Multimediasoftware&#10;&#10;Automatisch gegenereerde beschrijving"/>
+            <wp:cNvGraphicFramePr>
+              <a:graphicFrameLocks xmlns:a="http://schemas.openxmlformats.org/drawingml/2006/main" noChangeAspect="1"/>
+            </wp:cNvGraphicFramePr>
+            <a:graphic xmlns:a="http://schemas.openxmlformats.org/drawingml/2006/main">
+              <a:graphicData uri="http://schemas.openxmlformats.org/drawingml/2006/picture">
+                <pic:pic xmlns:pic="http://schemas.openxmlformats.org/drawingml/2006/picture">
+                  <pic:nvPicPr>
+                    <pic:cNvPr id="929475716" name="Afbeelding 1" descr="Afbeelding met schermopname, tekst, software, Multimediasoftware&#10;&#10;Automatisch gegenereerde beschrijving"/>
+                    <pic:cNvPicPr/>
+                  </pic:nvPicPr>
+                  <pic:blipFill>
+                    <a:blip r:embed="rId23"/>
+                    <a:stretch>
+                      <a:fillRect/>
+                    </a:stretch>
+                  </pic:blipFill>
+                  <pic:spPr>
+                    <a:xfrm>
+                      <a:off x="0" y="0"/>
+                      <a:ext cx="5652135" cy="2308860"/>
+                    </a:xfrm>
+                    <a:prstGeom prst="rect">
+                      <a:avLst/>
+                    </a:prstGeom>
+                  </pic:spPr>
+                </pic:pic>
+              </a:graphicData>
+            </a:graphic>
+          </wp:inline>
+        </w:drawing>
+      </w:r>
+    </w:p>
+    <w:p>
+      <w:r>
+        <w:rPr>
+          <w:noProof/>
+        </w:rPr>
+        <w:drawing>
+          <wp:inline distT="0" distB="0" distL="0" distR="0" wp14:anchorId="2CC856DE" wp14:editId="4AE9ACB1">
+            <wp:extent cx="2169622" cy="1185038"/>
+            <wp:effectExtent l="0" t="0" r="2540" b="0"/>
+            <wp:docPr id="1153720201" name="Afbeelding 1" descr="Afbeelding met tekst, schermopname, Lettertype&#10;&#10;Automatisch gegenereerde beschrijving"/>
+            <wp:cNvGraphicFramePr>
+              <a:graphicFrameLocks xmlns:a="http://schemas.openxmlformats.org/drawingml/2006/main" noChangeAspect="1"/>
+            </wp:cNvGraphicFramePr>
+            <a:graphic xmlns:a="http://schemas.openxmlformats.org/drawingml/2006/main">
+              <a:graphicData uri="http://schemas.openxmlformats.org/drawingml/2006/picture">
+                <pic:pic xmlns:pic="http://schemas.openxmlformats.org/drawingml/2006/picture">
+                  <pic:nvPicPr>
+                    <pic:cNvPr id="1153720201" name="Afbeelding 1" descr="Afbeelding met tekst, schermopname, Lettertype&#10;&#10;Automatisch gegenereerde beschrijving"/>
+                    <pic:cNvPicPr/>
+                  </pic:nvPicPr>
+                  <pic:blipFill>
+                    <a:blip r:embed="rId24"/>
+                    <a:stretch>
+                      <a:fillRect/>
+                    </a:stretch>
+                  </pic:blipFill>
+                  <pic:spPr>
+                    <a:xfrm>
+                      <a:off x="0" y="0"/>
+                      <a:ext cx="2178045" cy="1189638"/>
+                    </a:xfrm>
+                    <a:prstGeom prst="rect">
+                      <a:avLst/>
+                    </a:prstGeom>
+                  </pic:spPr>
+                </pic:pic>
+              </a:graphicData>
+            </a:graphic>
+          </wp:inline>
+        </w:drawing>
+      </w:r>
+    </w:p>
+    <w:p/>
+    <w:p/>
+    <w:p/>
+    <w:p/>
+    <w:p/>
+    <w:p/>
+    <w:p>
+      <w:pPr>
         <w:pStyle w:val="Kop2"/>
       </w:pPr>
-      <w:bookmarkStart w:id="13" w:name="_Toc153723944"/>
+      <w:bookmarkStart w:id="14" w:name="_Toc153738517"/>
       <w:r>
         <w:lastRenderedPageBreak/>
         <w:t>Demo</w:t>
       </w:r>
-      <w:bookmarkEnd w:id="13"/>
+      <w:bookmarkEnd w:id="14"/>
     </w:p>
     <w:p>
       <w:r>
@@ -2701,11 +3117,11 @@
       <w:pPr>
         <w:pStyle w:val="Kop3"/>
       </w:pPr>
-      <w:bookmarkStart w:id="14" w:name="_Toc153723945"/>
+      <w:bookmarkStart w:id="15" w:name="_Toc153738518"/>
       <w:r>
         <w:t>De administrator</w:t>
       </w:r>
-      <w:bookmarkEnd w:id="14"/>
+      <w:bookmarkEnd w:id="15"/>
     </w:p>
     <w:p>
       <w:pPr>
@@ -2731,7 +3147,7 @@
       <w:r>
         <w:t xml:space="preserve"> </w:t>
       </w:r>
-      <w:hyperlink r:id="rId23" w:history="1">
+      <w:hyperlink r:id="rId25" w:history="1">
         <w:r>
           <w:rPr>
             <w:rStyle w:val="Hyperlink"/>
@@ -2745,8 +3161,13 @@
         <w:spacing w:after="0"/>
       </w:pPr>
       <w:r>
-        <w:t>Password: Admin</w:t>
-      </w:r>
+        <w:t xml:space="preserve">Password: </w:t>
+      </w:r>
+      <w:proofErr w:type="spellStart"/>
+      <w:r>
+        <w:t>Admin</w:t>
+      </w:r>
+      <w:proofErr w:type="spellEnd"/>
     </w:p>
     <w:p>
       <w:r>
@@ -2769,7 +3190,7 @@
                     <pic:cNvPicPr/>
                   </pic:nvPicPr>
                   <pic:blipFill>
-                    <a:blip r:embed="rId24"/>
+                    <a:blip r:embed="rId26"/>
                     <a:stretch>
                       <a:fillRect/>
                     </a:stretch>
@@ -2816,7 +3237,7 @@
                     <pic:cNvPicPr/>
                   </pic:nvPicPr>
                   <pic:blipFill>
-                    <a:blip r:embed="rId25"/>
+                    <a:blip r:embed="rId27"/>
                     <a:stretch>
                       <a:fillRect/>
                     </a:stretch>
@@ -2863,7 +3284,7 @@
                     <pic:cNvPicPr/>
                   </pic:nvPicPr>
                   <pic:blipFill>
-                    <a:blip r:embed="rId26"/>
+                    <a:blip r:embed="rId28"/>
                     <a:stretch>
                       <a:fillRect/>
                     </a:stretch>
@@ -2913,7 +3334,7 @@
                     <pic:cNvPicPr/>
                   </pic:nvPicPr>
                   <pic:blipFill>
-                    <a:blip r:embed="rId27"/>
+                    <a:blip r:embed="rId29"/>
                     <a:stretch>
                       <a:fillRect/>
                     </a:stretch>
@@ -2960,7 +3381,7 @@
                     <pic:cNvPicPr/>
                   </pic:nvPicPr>
                   <pic:blipFill>
-                    <a:blip r:embed="rId28"/>
+                    <a:blip r:embed="rId30"/>
                     <a:stretch>
                       <a:fillRect/>
                     </a:stretch>
@@ -3007,7 +3428,7 @@
                     <pic:cNvPicPr/>
                   </pic:nvPicPr>
                   <pic:blipFill>
-                    <a:blip r:embed="rId29"/>
+                    <a:blip r:embed="rId31"/>
                     <a:stretch>
                       <a:fillRect/>
                     </a:stretch>
@@ -3035,12 +3456,12 @@
       <w:pPr>
         <w:pStyle w:val="Kop3"/>
       </w:pPr>
-      <w:bookmarkStart w:id="15" w:name="_Toc153723946"/>
+      <w:bookmarkStart w:id="16" w:name="_Toc153738519"/>
       <w:r>
         <w:lastRenderedPageBreak/>
         <w:t>De gebruiker</w:t>
       </w:r>
-      <w:bookmarkEnd w:id="15"/>
+      <w:bookmarkEnd w:id="16"/>
     </w:p>
     <w:p>
       <w:pPr>
@@ -3066,18 +3487,39 @@
       <w:r>
         <w:t xml:space="preserve"> </w:t>
       </w:r>
-      <w:hyperlink r:id="rId30" w:history="1">
+      <w:hyperlink r:id="rId32" w:history="1">
         <w:r>
           <w:rPr>
             <w:rStyle w:val="Hyperlink"/>
           </w:rPr>
-          <w:t>kassa1</w:t>
-        </w:r>
+          <w:t>kassa1@gbautoparts.com</w:t>
+        </w:r>
+      </w:hyperlink>
+    </w:p>
+    <w:p>
+      <w:pPr>
+        <w:spacing w:after="0"/>
+      </w:pPr>
+      <w:r>
+        <w:t>Password: Kassa1</w:t>
+      </w:r>
+    </w:p>
+    <w:p>
+      <w:pPr>
+        <w:spacing w:after="0"/>
+      </w:pPr>
+      <w:r>
+        <w:t>Username:</w:t>
+      </w:r>
+      <w:r>
+        <w:t xml:space="preserve"> </w:t>
+      </w:r>
+      <w:hyperlink r:id="rId33" w:history="1">
         <w:r>
           <w:rPr>
             <w:rStyle w:val="Hyperlink"/>
           </w:rPr>
-          <w:t>@gbautoparts.com</w:t>
+          <w:t>kassa2@gbautoparts.com</w:t>
         </w:r>
       </w:hyperlink>
     </w:p>
@@ -3086,52 +3528,7 @@
         <w:spacing w:after="0"/>
       </w:pPr>
       <w:r>
-        <w:t xml:space="preserve">Password: </w:t>
-      </w:r>
-      <w:r>
-        <w:t>Kassa1</w:t>
-      </w:r>
-    </w:p>
-    <w:p>
-      <w:pPr>
-        <w:spacing w:after="0"/>
-      </w:pPr>
-      <w:r>
-        <w:t>Username:</w:t>
-      </w:r>
-      <w:r>
-        <w:t xml:space="preserve"> </w:t>
-      </w:r>
-      <w:hyperlink r:id="rId31" w:history="1">
-        <w:r>
-          <w:rPr>
-            <w:rStyle w:val="Hyperlink"/>
-          </w:rPr>
-          <w:t>kassa</w:t>
-        </w:r>
-        <w:r>
-          <w:rPr>
-            <w:rStyle w:val="Hyperlink"/>
-          </w:rPr>
-          <w:t>2</w:t>
-        </w:r>
-        <w:r>
-          <w:rPr>
-            <w:rStyle w:val="Hyperlink"/>
-          </w:rPr>
-          <w:t>@gbautoparts.com</w:t>
-        </w:r>
-      </w:hyperlink>
-    </w:p>
-    <w:p>
-      <w:pPr>
-        <w:spacing w:after="0"/>
-      </w:pPr>
-      <w:r>
-        <w:t>Password: Kassa</w:t>
-      </w:r>
-      <w:r>
-        <w:t>2</w:t>
+        <w:t>Password: Kassa2</w:t>
       </w:r>
     </w:p>
     <w:p>
@@ -3182,7 +3579,7 @@
                     <pic:cNvPicPr/>
                   </pic:nvPicPr>
                   <pic:blipFill>
-                    <a:blip r:embed="rId32"/>
+                    <a:blip r:embed="rId34"/>
                     <a:stretch>
                       <a:fillRect/>
                     </a:stretch>
@@ -3243,7 +3640,7 @@
                     <pic:cNvPicPr/>
                   </pic:nvPicPr>
                   <pic:blipFill>
-                    <a:blip r:embed="rId33"/>
+                    <a:blip r:embed="rId35"/>
                     <a:stretch>
                       <a:fillRect/>
                     </a:stretch>
@@ -3280,7 +3677,15 @@
         <w:t>d</w:t>
       </w:r>
       <w:r>
-        <w:t>at we als Admin zojuist toegevoegd hebben</w:t>
+        <w:t xml:space="preserve">at we als </w:t>
+      </w:r>
+      <w:proofErr w:type="spellStart"/>
+      <w:r>
+        <w:t>Admin</w:t>
+      </w:r>
+      <w:proofErr w:type="spellEnd"/>
+      <w:r>
+        <w:t xml:space="preserve"> zojuist toegevoegd hebben</w:t>
       </w:r>
       <w:r>
         <w:t>,</w:t>
@@ -3318,7 +3723,7 @@
                     <pic:cNvPicPr/>
                   </pic:nvPicPr>
                   <pic:blipFill>
-                    <a:blip r:embed="rId34"/>
+                    <a:blip r:embed="rId36"/>
                     <a:stretch>
                       <a:fillRect/>
                     </a:stretch>
@@ -3355,7 +3760,15 @@
       </w:pPr>
       <w:r>
         <w:lastRenderedPageBreak/>
-        <w:t>Toevoegen aan bestelling (indien je meer stuks wilt toevoegen dan aanwezig zal er een melding komen “Er is maar ‘1’ in stock.”):</w:t>
+        <w:t>Toevoegen aan bestelling (</w:t>
+      </w:r>
+      <w:proofErr w:type="gramStart"/>
+      <w:r>
+        <w:t>indien</w:t>
+      </w:r>
+      <w:proofErr w:type="gramEnd"/>
+      <w:r>
+        <w:t xml:space="preserve"> je meer stuks wilt toevoegen dan aanwezig zal er een melding komen “Er is maar ‘1’ in stock.”):</w:t>
       </w:r>
     </w:p>
     <w:p>
@@ -3387,7 +3800,7 @@
                     <pic:cNvPicPr/>
                   </pic:nvPicPr>
                   <pic:blipFill>
-                    <a:blip r:embed="rId35"/>
+                    <a:blip r:embed="rId37"/>
                     <a:stretch>
                       <a:fillRect/>
                     </a:stretch>
@@ -3450,7 +3863,7 @@
                     <pic:cNvPicPr/>
                   </pic:nvPicPr>
                   <pic:blipFill>
-                    <a:blip r:embed="rId36"/>
+                    <a:blip r:embed="rId38"/>
                     <a:stretch>
                       <a:fillRect/>
                     </a:stretch>
@@ -3519,7 +3932,7 @@
                     <pic:cNvPicPr/>
                   </pic:nvPicPr>
                   <pic:blipFill>
-                    <a:blip r:embed="rId37"/>
+                    <a:blip r:embed="rId39"/>
                     <a:stretch>
                       <a:fillRect/>
                     </a:stretch>
@@ -3564,7 +3977,7 @@
                     <pic:cNvPicPr/>
                   </pic:nvPicPr>
                   <pic:blipFill>
-                    <a:blip r:embed="rId38"/>
+                    <a:blip r:embed="rId40"/>
                     <a:stretch>
                       <a:fillRect/>
                     </a:stretch>
@@ -3595,12 +4008,12 @@
       <w:pPr>
         <w:pStyle w:val="Kop1"/>
       </w:pPr>
-      <w:bookmarkStart w:id="16" w:name="_Toc153723947"/>
+      <w:bookmarkStart w:id="17" w:name="_Toc153738520"/>
       <w:r>
         <w:lastRenderedPageBreak/>
         <w:t>Demonstratie via YouTube</w:t>
       </w:r>
-      <w:bookmarkEnd w:id="16"/>
+      <w:bookmarkEnd w:id="17"/>
     </w:p>
     <w:p/>
     <w:p>
@@ -3637,12 +4050,12 @@
       <w:pPr>
         <w:pStyle w:val="Kop1"/>
       </w:pPr>
-      <w:bookmarkStart w:id="17" w:name="_Toc153723948"/>
+      <w:bookmarkStart w:id="18" w:name="_Toc153738521"/>
       <w:r>
         <w:lastRenderedPageBreak/>
         <w:t>Hoofdbronnen</w:t>
       </w:r>
-      <w:bookmarkEnd w:id="17"/>
+      <w:bookmarkEnd w:id="18"/>
     </w:p>
     <w:p/>
     <w:p>
@@ -3654,12 +4067,20 @@
         </w:numPr>
       </w:pPr>
       <w:r>
-        <w:t>Publishing/Deploying WPF Application</w:t>
+        <w:t>Publishing/</w:t>
+      </w:r>
+      <w:proofErr w:type="spellStart"/>
+      <w:r>
+        <w:t>Deploying</w:t>
+      </w:r>
+      <w:proofErr w:type="spellEnd"/>
+      <w:r>
+        <w:t xml:space="preserve"> WPF Application</w:t>
       </w:r>
       <w:r>
         <w:t xml:space="preserve"> (</w:t>
       </w:r>
-      <w:hyperlink r:id="rId39" w:history="1">
+      <w:hyperlink r:id="rId41" w:history="1">
         <w:r>
           <w:rPr>
             <w:rStyle w:val="Hyperlink"/>
@@ -3679,10 +4100,15 @@
           <w:numId w:val="6"/>
         </w:numPr>
       </w:pPr>
-      <w:r>
-        <w:t>IAmTimCorey (</w:t>
-      </w:r>
-      <w:hyperlink r:id="rId40" w:history="1">
+      <w:proofErr w:type="spellStart"/>
+      <w:r>
+        <w:t>IAmTimCorey</w:t>
+      </w:r>
+      <w:proofErr w:type="spellEnd"/>
+      <w:r>
+        <w:t xml:space="preserve"> (</w:t>
+      </w:r>
+      <w:hyperlink r:id="rId42" w:history="1">
         <w:r>
           <w:rPr>
             <w:rStyle w:val="Hyperlink"/>
@@ -3703,29 +4129,25 @@
         </w:numPr>
       </w:pPr>
       <w:r>
-        <w:t>WPF Tutorial Reusable Style Resources</w:t>
+        <w:t xml:space="preserve">WPF Tutorial </w:t>
+      </w:r>
+      <w:proofErr w:type="spellStart"/>
+      <w:r>
+        <w:t>Reusable</w:t>
+      </w:r>
+      <w:proofErr w:type="spellEnd"/>
+      <w:r>
+        <w:t xml:space="preserve"> Style Resources</w:t>
       </w:r>
       <w:r>
         <w:t xml:space="preserve"> (</w:t>
       </w:r>
-      <w:hyperlink r:id="rId41" w:history="1">
+      <w:hyperlink r:id="rId43" w:history="1">
         <w:r>
           <w:rPr>
             <w:rStyle w:val="Hyperlink"/>
           </w:rPr>
-          <w:t>web</w:t>
-        </w:r>
-        <w:r>
-          <w:rPr>
-            <w:rStyle w:val="Hyperlink"/>
-          </w:rPr>
-          <w:t>s</w:t>
-        </w:r>
-        <w:r>
-          <w:rPr>
-            <w:rStyle w:val="Hyperlink"/>
-          </w:rPr>
-          <w:t>ite</w:t>
+          <w:t>website</w:t>
         </w:r>
       </w:hyperlink>
       <w:r>
@@ -3753,6 +4175,29 @@
         <w:t>)</w:t>
       </w:r>
     </w:p>
+    <w:p>
+      <w:pPr>
+        <w:pStyle w:val="Lijstalinea"/>
+        <w:numPr>
+          <w:ilvl w:val="0"/>
+          <w:numId w:val="6"/>
+        </w:numPr>
+      </w:pPr>
+      <w:r>
+        <w:t>HTTPCLIENT (</w:t>
+      </w:r>
+      <w:hyperlink r:id="rId44" w:history="1">
+        <w:r>
+          <w:rPr>
+            <w:rStyle w:val="Hyperlink"/>
+          </w:rPr>
+          <w:t>website</w:t>
+        </w:r>
+      </w:hyperlink>
+      <w:r>
+        <w:t>)</w:t>
+      </w:r>
+    </w:p>
     <w:p/>
     <w:p>
       <w:pPr>
@@ -3761,20 +4206,20 @@
           <w:color w:val="FFFFFF" w:themeColor="background1"/>
         </w:rPr>
       </w:pPr>
-      <w:bookmarkStart w:id="18" w:name="_Toc163711469"/>
-      <w:bookmarkStart w:id="19" w:name="_Toc153723949"/>
+      <w:bookmarkStart w:id="19" w:name="_Toc163711469"/>
+      <w:bookmarkStart w:id="20" w:name="_Toc153738522"/>
       <w:r>
         <w:lastRenderedPageBreak/>
         <w:t>besluit</w:t>
       </w:r>
-      <w:bookmarkEnd w:id="18"/>
+      <w:bookmarkEnd w:id="19"/>
       <w:r>
         <w:rPr>
           <w:color w:val="FFFFFF" w:themeColor="background1"/>
         </w:rPr>
         <w:t>….</w:t>
       </w:r>
-      <w:bookmarkEnd w:id="19"/>
+      <w:bookmarkEnd w:id="20"/>
     </w:p>
     <w:p>
       <w:r>
@@ -3787,7 +4232,15 @@
         <w:t xml:space="preserve"> op te zetten en </w:t>
       </w:r>
       <w:r>
-        <w:t xml:space="preserve">te deployen, maar </w:t>
+        <w:t xml:space="preserve">te </w:t>
+      </w:r>
+      <w:proofErr w:type="spellStart"/>
+      <w:r>
+        <w:t>deployen</w:t>
+      </w:r>
+      <w:proofErr w:type="spellEnd"/>
+      <w:r>
+        <w:t xml:space="preserve">, maar </w:t>
       </w:r>
       <w:r>
         <w:t>het heeft m</w:t>
@@ -3822,30 +4275,62 @@
       <w:r>
         <w:t xml:space="preserve"> </w:t>
       </w:r>
-      <w:r>
-        <w:t>Reusable Style Resources</w:t>
+      <w:proofErr w:type="spellStart"/>
+      <w:r>
+        <w:t>Reusable</w:t>
+      </w:r>
+      <w:proofErr w:type="spellEnd"/>
+      <w:r>
+        <w:t xml:space="preserve"> Style Resources</w:t>
+      </w:r>
+      <w:r>
+        <w:t xml:space="preserve"> (</w:t>
+      </w:r>
+      <w:proofErr w:type="spellStart"/>
+      <w:r>
+        <w:t>UIStyling</w:t>
+      </w:r>
+      <w:proofErr w:type="spellEnd"/>
+      <w:r>
+        <w:t>)</w:t>
       </w:r>
       <w:r>
         <w:t xml:space="preserve"> </w:t>
       </w:r>
       <w:r>
-        <w:t>(UIStyling)</w:t>
-      </w:r>
-      <w:r>
-        <w:t xml:space="preserve"> alsook </w:t>
-      </w:r>
-      <w:r>
-        <w:t xml:space="preserve"> meerdere projecten te gebruiken in </w:t>
+        <w:t>alsook meerdere</w:t>
+      </w:r>
+      <w:r>
+        <w:t xml:space="preserve"> projecten te gebruiken in </w:t>
       </w:r>
       <w:r>
         <w:t>één</w:t>
       </w:r>
       <w:r>
-        <w:t xml:space="preserve"> solution om een overzichtelijke structuur te creëren.</w:t>
+        <w:t xml:space="preserve"> solution om een overzichtelijke structuur te creëren</w:t>
+      </w:r>
+      <w:r>
+        <w:t xml:space="preserve"> en het aanspreken van een </w:t>
+      </w:r>
+      <w:proofErr w:type="spellStart"/>
+      <w:r>
+        <w:t>endpoint</w:t>
+      </w:r>
+      <w:proofErr w:type="spellEnd"/>
+      <w:r>
+        <w:t xml:space="preserve"> door middel van een API die ik gemaakt heb met Node, Express en </w:t>
+      </w:r>
+      <w:proofErr w:type="spellStart"/>
+      <w:r>
+        <w:t>Mongoose</w:t>
+      </w:r>
+      <w:proofErr w:type="spellEnd"/>
+      <w:r>
+        <w:t>.</w:t>
       </w:r>
     </w:p>
     <w:sectPr>
-      <w:headerReference w:type="default" r:id="rId42"/>
+      <w:headerReference w:type="default" r:id="rId45"/>
       <w:pgSz w:w="11906" w:h="16838" w:code="9"/>
       <w:pgMar w:top="1134" w:right="1134" w:bottom="1134" w:left="1871" w:header="709" w:footer="709" w:gutter="0"/>
       <w:pgNumType w:start="3"/>
@@ -6578,14 +7063,44 @@
 
 <file path=customXml/item1.xml><?xml version="1.0" encoding="utf-8"?>
 <?mso-contentType ?>
-<FormTemplates xmlns="http://schemas.microsoft.com/sharepoint/v3/contenttype/forms">
-  <Display>DocumentLibraryForm</Display>
-  <Edit>DocumentLibraryForm</Edit>
-  <New>DocumentLibraryForm</New>
-</FormTemplates>
+<SharedContentType xmlns="Microsoft.SharePoint.Taxonomy.ContentTypeSync" SourceId="49b243c3-5758-488d-a165-3d321439e892" ContentTypeId="0x0101006E2CD5CB49756845926F97DAE5E2F535" PreviousValue="false"/>
 </file>
 
 <file path=customXml/item2.xml><?xml version="1.0" encoding="utf-8"?>
+<b:Sources xmlns:b="http://schemas.openxmlformats.org/officeDocument/2006/bibliography" xmlns="http://schemas.openxmlformats.org/officeDocument/2006/bibliography" SelectedStyle="\APASixthEditionOfficeOnline.xsl" StyleName="APA" Version="6"/>
+</file>
+
+<file path=customXml/item3.xml><?xml version="1.0" encoding="utf-8"?>
+<p:properties xmlns:p="http://schemas.microsoft.com/office/2006/metadata/properties" xmlns:xsi="http://www.w3.org/2001/XMLSchema-instance" xmlns:pc="http://schemas.microsoft.com/office/infopath/2007/PartnerControls">
+  <documentManagement>
+    <TMInfoTypeTaxHTField0 xmlns="12dc03df-08d5-4797-99d2-4572569ed72a">
+      <Terms xmlns="http://schemas.microsoft.com/office/infopath/2007/PartnerControls"/>
+    </TMInfoTypeTaxHTField0>
+    <TaxKeywordTaxHTField xmlns="3f990481-ab93-40a5-af1d-fa0a4386ebd9">
+      <Terms xmlns="http://schemas.microsoft.com/office/infopath/2007/PartnerControls"/>
+    </TaxKeywordTaxHTField>
+    <l98a91fe36af4d71ba4ebc7e897e6da3 xmlns="3f990481-ab93-40a5-af1d-fa0a4386ebd9">
+      <Terms xmlns="http://schemas.microsoft.com/office/infopath/2007/PartnerControls"/>
+    </l98a91fe36af4d71ba4ebc7e897e6da3>
+    <TMArchief xmlns="3f990481-ab93-40a5-af1d-fa0a4386ebd9">false</TMArchief>
+    <e664db7c9a45466298be567ee28e7b46 xmlns="3f990481-ab93-40a5-af1d-fa0a4386ebd9">
+      <Terms xmlns="http://schemas.microsoft.com/office/infopath/2007/PartnerControls"/>
+    </e664db7c9a45466298be567ee28e7b46>
+    <jcbb0a9beef243af8bd213591b9d1662 xmlns="3f990481-ab93-40a5-af1d-fa0a4386ebd9">
+      <Terms xmlns="http://schemas.microsoft.com/office/infopath/2007/PartnerControls"/>
+    </jcbb0a9beef243af8bd213591b9d1662>
+    <deedde69bc2d47abb0d3d990fb400d55 xmlns="3f990481-ab93-40a5-af1d-fa0a4386ebd9">
+      <Terms xmlns="http://schemas.microsoft.com/office/infopath/2007/PartnerControls"/>
+    </deedde69bc2d47abb0d3d990fb400d55>
+    <TaxCatchAll xmlns="3f990481-ab93-40a5-af1d-fa0a4386ebd9"/>
+    <TMCampusTaxHTField0 xmlns="12dc03df-08d5-4797-99d2-4572569ed72a">
+      <Terms xmlns="http://schemas.microsoft.com/office/infopath/2007/PartnerControls"/>
+    </TMCampusTaxHTField0>
+  </documentManagement>
+</p:properties>
+</file>
+
+<file path=customXml/item4.xml><?xml version="1.0" encoding="utf-8"?>
 <ct:contentTypeSchema xmlns:ct="http://schemas.microsoft.com/office/2006/metadata/contentType" xmlns:ma="http://schemas.microsoft.com/office/2006/metadata/properties/metaAttributes" ct:_="" ma:_="" ma:contentTypeName="TM Modern S-Document" ma:contentTypeID="0x0101006E2CD5CB49756845926F97DAE5E2F53500257755237F79499CA25A7E3516F76D8E00FE734E05099B884DAB2ED8F219416E44" ma:contentTypeVersion="12" ma:contentTypeDescription="TM Studentenportaal Document is een document contenttype. " ma:contentTypeScope="" ma:versionID="e4ba412d0cbc7b3436cdb9985e3f8c54">
   <xsd:schema xmlns:xsd="http://www.w3.org/2001/XMLSchema" xmlns:xs="http://www.w3.org/2001/XMLSchema" xmlns:p="http://schemas.microsoft.com/office/2006/metadata/properties" xmlns:ns2="3f990481-ab93-40a5-af1d-fa0a4386ebd9" xmlns:ns3="12dc03df-08d5-4797-99d2-4572569ed72a" xmlns:ns4="bc941048-358d-4fb4-b418-5094de5bb121" targetNamespace="http://schemas.microsoft.com/office/2006/metadata/properties" ma:root="true" ma:fieldsID="034b81706f2c404e50287e4a1176aa55" ns2:_="" ns3:_="" ns4:_="">
     <xsd:import namespace="3f990481-ab93-40a5-af1d-fa0a4386ebd9"/>
@@ -6813,54 +7328,43 @@
 </ct:contentTypeSchema>
 </file>
 
-<file path=customXml/item3.xml><?xml version="1.0" encoding="utf-8"?>
-<p:properties xmlns:p="http://schemas.microsoft.com/office/2006/metadata/properties" xmlns:xsi="http://www.w3.org/2001/XMLSchema-instance" xmlns:pc="http://schemas.microsoft.com/office/infopath/2007/PartnerControls">
-  <documentManagement>
-    <TMInfoTypeTaxHTField0 xmlns="12dc03df-08d5-4797-99d2-4572569ed72a">
-      <Terms xmlns="http://schemas.microsoft.com/office/infopath/2007/PartnerControls"/>
-    </TMInfoTypeTaxHTField0>
-    <TaxKeywordTaxHTField xmlns="3f990481-ab93-40a5-af1d-fa0a4386ebd9">
-      <Terms xmlns="http://schemas.microsoft.com/office/infopath/2007/PartnerControls"/>
-    </TaxKeywordTaxHTField>
-    <l98a91fe36af4d71ba4ebc7e897e6da3 xmlns="3f990481-ab93-40a5-af1d-fa0a4386ebd9">
-      <Terms xmlns="http://schemas.microsoft.com/office/infopath/2007/PartnerControls"/>
-    </l98a91fe36af4d71ba4ebc7e897e6da3>
-    <TMArchief xmlns="3f990481-ab93-40a5-af1d-fa0a4386ebd9">false</TMArchief>
-    <e664db7c9a45466298be567ee28e7b46 xmlns="3f990481-ab93-40a5-af1d-fa0a4386ebd9">
-      <Terms xmlns="http://schemas.microsoft.com/office/infopath/2007/PartnerControls"/>
-    </e664db7c9a45466298be567ee28e7b46>
-    <jcbb0a9beef243af8bd213591b9d1662 xmlns="3f990481-ab93-40a5-af1d-fa0a4386ebd9">
-      <Terms xmlns="http://schemas.microsoft.com/office/infopath/2007/PartnerControls"/>
-    </jcbb0a9beef243af8bd213591b9d1662>
-    <deedde69bc2d47abb0d3d990fb400d55 xmlns="3f990481-ab93-40a5-af1d-fa0a4386ebd9">
-      <Terms xmlns="http://schemas.microsoft.com/office/infopath/2007/PartnerControls"/>
-    </deedde69bc2d47abb0d3d990fb400d55>
-    <TaxCatchAll xmlns="3f990481-ab93-40a5-af1d-fa0a4386ebd9"/>
-    <TMCampusTaxHTField0 xmlns="12dc03df-08d5-4797-99d2-4572569ed72a">
-      <Terms xmlns="http://schemas.microsoft.com/office/infopath/2007/PartnerControls"/>
-    </TMCampusTaxHTField0>
-  </documentManagement>
-</p:properties>
-</file>
-
-<file path=customXml/item4.xml><?xml version="1.0" encoding="utf-8"?>
-<b:Sources xmlns:b="http://schemas.openxmlformats.org/officeDocument/2006/bibliography" xmlns="http://schemas.openxmlformats.org/officeDocument/2006/bibliography" SelectedStyle="\APASixthEditionOfficeOnline.xsl" StyleName="APA" Version="6"/>
-</file>
-
 <file path=customXml/item5.xml><?xml version="1.0" encoding="utf-8"?>
 <?mso-contentType ?>
-<SharedContentType xmlns="Microsoft.SharePoint.Taxonomy.ContentTypeSync" SourceId="49b243c3-5758-488d-a165-3d321439e892" ContentTypeId="0x0101006E2CD5CB49756845926F97DAE5E2F535" PreviousValue="false"/>
+<FormTemplates xmlns="http://schemas.microsoft.com/sharepoint/v3/contenttype/forms">
+  <Display>DocumentLibraryForm</Display>
+  <Edit>DocumentLibraryForm</Edit>
+  <New>DocumentLibraryForm</New>
+</FormTemplates>
 </file>
 
 <file path=customXml/itemProps1.xml><?xml version="1.0" encoding="utf-8"?>
-<ds:datastoreItem xmlns:ds="http://schemas.openxmlformats.org/officeDocument/2006/customXml" ds:itemID="{A5AD1E05-170B-45AA-8332-828C986300E6}">
+<ds:datastoreItem xmlns:ds="http://schemas.openxmlformats.org/officeDocument/2006/customXml" ds:itemID="{4DCC100E-CE1E-4782-BD5C-DFB1882F1136}">
   <ds:schemaRefs>
-    <ds:schemaRef ds:uri="http://schemas.microsoft.com/sharepoint/v3/contenttype/forms"/>
+    <ds:schemaRef ds:uri="Microsoft.SharePoint.Taxonomy.ContentTypeSync"/>
   </ds:schemaRefs>
 </ds:datastoreItem>
 </file>
 
 <file path=customXml/itemProps2.xml><?xml version="1.0" encoding="utf-8"?>
+<ds:datastoreItem xmlns:ds="http://schemas.openxmlformats.org/officeDocument/2006/customXml" ds:itemID="{12C6767D-FE4F-4E97-ABA6-DC348A18D287}">
+  <ds:schemaRefs>
+    <ds:schemaRef ds:uri="http://schemas.openxmlformats.org/officeDocument/2006/bibliography"/>
+  </ds:schemaRefs>
+</ds:datastoreItem>
+</file>
+
+<file path=customXml/itemProps3.xml><?xml version="1.0" encoding="utf-8"?>
+<ds:datastoreItem xmlns:ds="http://schemas.openxmlformats.org/officeDocument/2006/customXml" ds:itemID="{62812B25-BFC2-452F-B9F5-C8B679B71780}">
+  <ds:schemaRefs>
+    <ds:schemaRef ds:uri="http://schemas.microsoft.com/office/2006/metadata/properties"/>
+    <ds:schemaRef ds:uri="http://schemas.microsoft.com/office/infopath/2007/PartnerControls"/>
+    <ds:schemaRef ds:uri="12dc03df-08d5-4797-99d2-4572569ed72a"/>
+    <ds:schemaRef ds:uri="3f990481-ab93-40a5-af1d-fa0a4386ebd9"/>
+  </ds:schemaRefs>
+</ds:datastoreItem>
+</file>
+
+<file path=customXml/itemProps4.xml><?xml version="1.0" encoding="utf-8"?>
 <ds:datastoreItem xmlns:ds="http://schemas.openxmlformats.org/officeDocument/2006/customXml" ds:itemID="{3CCF84E1-C7E2-413D-94DD-F48B97D92C35}">
   <ds:schemaRefs>
     <ds:schemaRef ds:uri="http://schemas.microsoft.com/office/2006/metadata/contentType"/>
@@ -6880,29 +7384,10 @@
 </ds:datastoreItem>
 </file>
 
-<file path=customXml/itemProps3.xml><?xml version="1.0" encoding="utf-8"?>
-<ds:datastoreItem xmlns:ds="http://schemas.openxmlformats.org/officeDocument/2006/customXml" ds:itemID="{62812B25-BFC2-452F-B9F5-C8B679B71780}">
+<file path=customXml/itemProps5.xml><?xml version="1.0" encoding="utf-8"?>
+<ds:datastoreItem xmlns:ds="http://schemas.openxmlformats.org/officeDocument/2006/customXml" ds:itemID="{A5AD1E05-170B-45AA-8332-828C986300E6}">
   <ds:schemaRefs>
-    <ds:schemaRef ds:uri="http://schemas.microsoft.com/office/2006/metadata/properties"/>
-    <ds:schemaRef ds:uri="http://schemas.microsoft.com/office/infopath/2007/PartnerControls"/>
-    <ds:schemaRef ds:uri="12dc03df-08d5-4797-99d2-4572569ed72a"/>
-    <ds:schemaRef ds:uri="3f990481-ab93-40a5-af1d-fa0a4386ebd9"/>
-  </ds:schemaRefs>
-</ds:datastoreItem>
-</file>
-
-<file path=customXml/itemProps4.xml><?xml version="1.0" encoding="utf-8"?>
-<ds:datastoreItem xmlns:ds="http://schemas.openxmlformats.org/officeDocument/2006/customXml" ds:itemID="{12C6767D-FE4F-4E97-ABA6-DC348A18D287}">
-  <ds:schemaRefs>
-    <ds:schemaRef ds:uri="http://schemas.openxmlformats.org/officeDocument/2006/bibliography"/>
-  </ds:schemaRefs>
-</ds:datastoreItem>
-</file>
-
-<file path=customXml/itemProps5.xml><?xml version="1.0" encoding="utf-8"?>
-<ds:datastoreItem xmlns:ds="http://schemas.openxmlformats.org/officeDocument/2006/customXml" ds:itemID="{4DCC100E-CE1E-4782-BD5C-DFB1882F1136}">
-  <ds:schemaRefs>
-    <ds:schemaRef ds:uri="Microsoft.SharePoint.Taxonomy.ContentTypeSync"/>
+    <ds:schemaRef ds:uri="http://schemas.microsoft.com/sharepoint/v3/contenttype/forms"/>
   </ds:schemaRefs>
 </ds:datastoreItem>
 </file>
</xml_diff>